<commit_message>
Pequenas mudanças no ficheiro da descrição dos UC
Tipo de letra e parágrafos
</commit_message>
<xml_diff>
--- a/TP1-Relatório-Descrição_use_cases.docx
+++ b/TP1-Relatório-Descrição_use_cases.docx
@@ -8,29 +8,29 @@
         <w:rPr>
           <w:rFonts w:hAnsiTheme="minorHAnsi" w:cstheme="minorHAnsi"/>
           <w:b/>
+          <w:sz w:val="28"/>
+          <w:u w:val="single"/>
+          <w:lang w:val="pt-PT"/>
+        </w:rPr>
+      </w:pPr>
+      <w:r>
+        <w:rPr>
+          <w:rFonts w:hAnsiTheme="minorHAnsi" w:cstheme="minorHAnsi"/>
+          <w:b/>
           <w:sz w:val="32"/>
           <w:u w:val="single"/>
           <w:lang w:val="pt-PT"/>
         </w:rPr>
-      </w:pPr>
+        <w:t>DESCRIÇÃO DOS USE CASES</w:t>
+      </w:r>
       <w:r>
         <w:rPr>
           <w:rFonts w:hAnsiTheme="minorHAnsi" w:cstheme="minorHAnsi"/>
           <w:b/>
-          <w:sz w:val="36"/>
+          <w:sz w:val="32"/>
           <w:u w:val="single"/>
           <w:lang w:val="pt-PT"/>
         </w:rPr>
-        <w:t>DESCRIÇÃO DOS USE CASES</w:t>
-      </w:r>
-      <w:r>
-        <w:rPr>
-          <w:rFonts w:hAnsiTheme="minorHAnsi" w:cstheme="minorHAnsi"/>
-          <w:b/>
-          <w:sz w:val="36"/>
-          <w:u w:val="single"/>
-          <w:lang w:val="pt-PT"/>
-        </w:rPr>
         <w:t xml:space="preserve"> MAIS RELEVANTES</w:t>
       </w:r>
     </w:p>
@@ -40,7 +40,7 @@
         <w:jc w:val="both"/>
         <w:rPr>
           <w:rFonts w:hAnsiTheme="minorHAnsi" w:cstheme="minorHAnsi"/>
-          <w:sz w:val="32"/>
+          <w:sz w:val="28"/>
           <w:lang w:val="pt-PT"/>
         </w:rPr>
       </w:pPr>
@@ -56,7 +56,7 @@
         <w:rPr>
           <w:rFonts w:hAnsiTheme="minorHAnsi" w:cstheme="minorHAnsi"/>
           <w:b/>
-          <w:sz w:val="32"/>
+          <w:sz w:val="28"/>
           <w:lang w:val="pt-PT"/>
         </w:rPr>
       </w:pPr>
@@ -64,7 +64,7 @@
         <w:rPr>
           <w:rFonts w:hAnsiTheme="minorHAnsi" w:cstheme="minorHAnsi"/>
           <w:b/>
-          <w:sz w:val="32"/>
+          <w:sz w:val="28"/>
           <w:lang w:val="pt-PT"/>
         </w:rPr>
         <w:t>Adicionar morador</w:t>
@@ -76,118 +76,112 @@
         <w:jc w:val="both"/>
         <w:rPr>
           <w:rFonts w:hAnsiTheme="minorHAnsi" w:cstheme="minorHAnsi"/>
+          <w:sz w:val="24"/>
+          <w:lang w:val="pt-PT"/>
+        </w:rPr>
+      </w:pPr>
+      <w:r>
+        <w:rPr>
+          <w:rFonts w:hAnsiTheme="minorHAnsi" w:cstheme="minorHAnsi"/>
+          <w:sz w:val="24"/>
+          <w:lang w:val="pt-PT"/>
+        </w:rPr>
+        <w:t>Para adicionar um morador ao sistema é necessário que o utilizador autenticado seja o senhorio.</w:t>
+      </w:r>
+    </w:p>
+    <w:p>
+      <w:pPr>
+        <w:ind w:firstLine="360"/>
+        <w:jc w:val="both"/>
+        <w:rPr>
+          <w:rFonts w:hAnsiTheme="minorHAnsi" w:cstheme="minorHAnsi"/>
+          <w:sz w:val="24"/>
+          <w:lang w:val="pt-PT"/>
+        </w:rPr>
+      </w:pPr>
+      <w:r>
+        <w:rPr>
+          <w:rFonts w:hAnsiTheme="minorHAnsi" w:cstheme="minorHAnsi"/>
+          <w:sz w:val="24"/>
+          <w:lang w:val="pt-PT"/>
+        </w:rPr>
+        <w:t xml:space="preserve">Em primeiro lugar, </w:t>
+      </w:r>
+      <w:r>
+        <w:rPr>
+          <w:rFonts w:hAnsiTheme="minorHAnsi" w:cstheme="minorHAnsi"/>
+          <w:sz w:val="24"/>
+          <w:lang w:val="pt-PT"/>
+        </w:rPr>
+        <w:t>é necessário que o ator forneça os dados do morador ao sistema e que o sistema os valide e registe. Além disso, o sistema incrementa o número de moradores do apartamento, criando e devolvendo os dados de autenticação do novo morador no sistema.</w:t>
+      </w:r>
+      <w:bookmarkStart w:id="0" w:name="_GoBack"/>
+      <w:bookmarkEnd w:id="0"/>
+    </w:p>
+    <w:p>
+      <w:pPr>
+        <w:ind w:firstLine="360"/>
+        <w:jc w:val="both"/>
+        <w:rPr>
+          <w:rFonts w:hAnsiTheme="minorHAnsi" w:cstheme="minorHAnsi"/>
+          <w:sz w:val="24"/>
+          <w:lang w:val="pt-PT"/>
+        </w:rPr>
+      </w:pPr>
+      <w:r>
+        <w:rPr>
+          <w:rFonts w:hAnsiTheme="minorHAnsi" w:cstheme="minorHAnsi"/>
+          <w:sz w:val="24"/>
+          <w:lang w:val="pt-PT"/>
+        </w:rPr>
+        <w:t>Depois, o ator fornece a fração da renda paga pelo novo morador, sendo que o sistema se encarrega de, automaticamente, registar essa mesma fração, bem como atualizar as frações dos restantes moradores e informar o ator.</w:t>
+      </w:r>
+    </w:p>
+    <w:p>
+      <w:pPr>
+        <w:ind w:firstLine="360"/>
+        <w:jc w:val="both"/>
+        <w:rPr>
+          <w:rFonts w:hAnsiTheme="minorHAnsi" w:cstheme="minorHAnsi"/>
+          <w:sz w:val="24"/>
+          <w:lang w:val="pt-PT"/>
+        </w:rPr>
+      </w:pPr>
+      <w:r>
+        <w:rPr>
+          <w:rFonts w:hAnsiTheme="minorHAnsi" w:cstheme="minorHAnsi"/>
+          <w:sz w:val="24"/>
+          <w:lang w:val="pt-PT"/>
+        </w:rPr>
+        <w:t>Ao serem inseridos os dados do ator no sistema por parte do senhorio, pode ocorrer o caso do morador já exista no apartamento, pelo que o sistema indica o sucedido e o ator regressa ao primeiro passo (podendo indicar novos dados ao sistema).</w:t>
+      </w:r>
+    </w:p>
+    <w:p>
+      <w:pPr>
+        <w:ind w:firstLine="360"/>
+        <w:jc w:val="both"/>
+        <w:rPr>
+          <w:rFonts w:hAnsiTheme="minorHAnsi" w:cstheme="minorHAnsi"/>
+          <w:sz w:val="24"/>
+          <w:lang w:val="pt-PT"/>
+        </w:rPr>
+      </w:pPr>
+      <w:r>
+        <w:rPr>
+          <w:rFonts w:hAnsiTheme="minorHAnsi" w:cstheme="minorHAnsi"/>
+          <w:sz w:val="24"/>
+          <w:lang w:val="pt-PT"/>
+        </w:rPr>
+        <w:t>Além disso, neste mesmo passo, pode ocorrer o caso em que o ator introduza dados inválidos. Caso esse em que o sistema informa o ator e fá--lo regressar ao primeiro passo.</w:t>
+      </w:r>
+    </w:p>
+    <w:p>
+      <w:pPr>
+        <w:pStyle w:val="PargrafodaLista"/>
+        <w:jc w:val="both"/>
+        <w:rPr>
+          <w:rFonts w:hAnsiTheme="minorHAnsi" w:cstheme="minorHAnsi"/>
           <w:sz w:val="28"/>
-          <w:lang w:val="pt-PT"/>
-        </w:rPr>
-      </w:pPr>
-      <w:r>
-        <w:rPr>
-          <w:rFonts w:hAnsiTheme="minorHAnsi" w:cstheme="minorHAnsi"/>
-          <w:sz w:val="28"/>
-          <w:lang w:val="pt-PT"/>
-        </w:rPr>
-        <w:t>Para adicionar um morador ao sistema é necessário que o utilizador autenticado seja o senhorio.</w:t>
-      </w:r>
-    </w:p>
-    <w:p>
-      <w:pPr>
-        <w:ind w:firstLine="360"/>
-        <w:jc w:val="both"/>
-        <w:rPr>
-          <w:rFonts w:hAnsiTheme="minorHAnsi" w:cstheme="minorHAnsi"/>
-          <w:sz w:val="28"/>
-          <w:lang w:val="pt-PT"/>
-        </w:rPr>
-      </w:pPr>
-      <w:r>
-        <w:rPr>
-          <w:rFonts w:hAnsiTheme="minorHAnsi" w:cstheme="minorHAnsi"/>
-          <w:sz w:val="28"/>
-          <w:lang w:val="pt-PT"/>
-        </w:rPr>
-        <w:t xml:space="preserve">Em primeiro lugar, </w:t>
-      </w:r>
-      <w:r>
-        <w:rPr>
-          <w:rFonts w:hAnsiTheme="minorHAnsi" w:cstheme="minorHAnsi"/>
-          <w:sz w:val="28"/>
-          <w:lang w:val="pt-PT"/>
-        </w:rPr>
-        <w:t>é necessário que o a</w:t>
-      </w:r>
-      <w:r>
-        <w:rPr>
-          <w:rFonts w:hAnsiTheme="minorHAnsi" w:cstheme="minorHAnsi"/>
-          <w:sz w:val="28"/>
-          <w:lang w:val="pt-PT"/>
-        </w:rPr>
-        <w:t>tor forneça os dados do morador ao sistema e que o sistema os valide e registe. Além disso, o sistema incrementa o número de moradores do apartamento, criando e devolvendo os dados de autenticação do novo morador no sistema.</w:t>
-      </w:r>
-    </w:p>
-    <w:p>
-      <w:pPr>
-        <w:ind w:firstLine="360"/>
-        <w:jc w:val="both"/>
-        <w:rPr>
-          <w:rFonts w:hAnsiTheme="minorHAnsi" w:cstheme="minorHAnsi"/>
-          <w:sz w:val="28"/>
-          <w:lang w:val="pt-PT"/>
-        </w:rPr>
-      </w:pPr>
-      <w:r>
-        <w:rPr>
-          <w:rFonts w:hAnsiTheme="minorHAnsi" w:cstheme="minorHAnsi"/>
-          <w:sz w:val="28"/>
-          <w:lang w:val="pt-PT"/>
-        </w:rPr>
-        <w:t>Depois, o ator fornece a fração da renda paga pelo novo morador, sendo que o sistema se encarrega de, automaticamente, registar essa mesma fração, bem como atualizar as frações dos restantes moradores e informar o ator.</w:t>
-      </w:r>
-    </w:p>
-    <w:p>
-      <w:pPr>
-        <w:ind w:firstLine="360"/>
-        <w:jc w:val="both"/>
-        <w:rPr>
-          <w:rFonts w:hAnsiTheme="minorHAnsi" w:cstheme="minorHAnsi"/>
-          <w:sz w:val="28"/>
-          <w:lang w:val="pt-PT"/>
-        </w:rPr>
-      </w:pPr>
-      <w:r>
-        <w:rPr>
-          <w:rFonts w:hAnsiTheme="minorHAnsi" w:cstheme="minorHAnsi"/>
-          <w:sz w:val="28"/>
-          <w:lang w:val="pt-PT"/>
-        </w:rPr>
-        <w:t>Ao serem inseridos os dados do ator no sistema por parte do senhorio, pode ocorrer o caso do morador já exista no apartamento, pelo que o sistema indica o sucedido e o ator regressa ao primeiro passo (podendo indicar novos dados ao sistema).</w:t>
-      </w:r>
-    </w:p>
-    <w:p>
-      <w:pPr>
-        <w:ind w:firstLine="360"/>
-        <w:jc w:val="both"/>
-        <w:rPr>
-          <w:rFonts w:hAnsiTheme="minorHAnsi" w:cstheme="minorHAnsi"/>
-          <w:sz w:val="28"/>
-          <w:lang w:val="pt-PT"/>
-        </w:rPr>
-      </w:pPr>
-      <w:r>
-        <w:rPr>
-          <w:rFonts w:hAnsiTheme="minorHAnsi" w:cstheme="minorHAnsi"/>
-          <w:sz w:val="28"/>
-          <w:lang w:val="pt-PT"/>
-        </w:rPr>
-        <w:t>Além disso, neste mesmo passo, pode ocorrer o caso em que o ator introduza dados inválidos. Caso esse em que o sistema informa o ator e fá--lo regressar ao primeiro passo.</w:t>
-      </w:r>
-    </w:p>
-    <w:p>
-      <w:pPr>
-        <w:pStyle w:val="PargrafodaLista"/>
-        <w:jc w:val="both"/>
-        <w:rPr>
-          <w:rFonts w:hAnsiTheme="minorHAnsi" w:cstheme="minorHAnsi"/>
-          <w:sz w:val="32"/>
           <w:lang w:val="pt-PT"/>
         </w:rPr>
       </w:pPr>
@@ -203,7 +197,7 @@
         <w:rPr>
           <w:rFonts w:hAnsiTheme="minorHAnsi" w:cstheme="minorHAnsi"/>
           <w:b/>
-          <w:sz w:val="32"/>
+          <w:sz w:val="28"/>
           <w:lang w:val="pt-PT"/>
         </w:rPr>
       </w:pPr>
@@ -211,7 +205,7 @@
         <w:rPr>
           <w:rFonts w:hAnsiTheme="minorHAnsi" w:cstheme="minorHAnsi"/>
           <w:b/>
-          <w:sz w:val="32"/>
+          <w:sz w:val="28"/>
           <w:lang w:val="pt-PT"/>
         </w:rPr>
         <w:t>Pagar despesa</w:t>
@@ -223,115 +217,98 @@
         <w:jc w:val="both"/>
         <w:rPr>
           <w:rFonts w:hAnsiTheme="minorHAnsi" w:cstheme="minorHAnsi"/>
+          <w:sz w:val="24"/>
+          <w:lang w:val="pt-PT"/>
+        </w:rPr>
+      </w:pPr>
+      <w:r>
+        <w:rPr>
+          <w:rFonts w:hAnsiTheme="minorHAnsi" w:cstheme="minorHAnsi"/>
+          <w:sz w:val="24"/>
+          <w:lang w:val="pt-PT"/>
+        </w:rPr>
+        <w:t>Permite a um morador pagar uma despesa desde que esteja autenticado e tenha despesas por pagar.</w:t>
+      </w:r>
+    </w:p>
+    <w:p>
+      <w:pPr>
+        <w:ind w:firstLine="360"/>
+        <w:jc w:val="both"/>
+        <w:rPr>
+          <w:rFonts w:hAnsiTheme="minorHAnsi" w:cstheme="minorHAnsi"/>
+          <w:sz w:val="24"/>
+          <w:lang w:val="pt-PT"/>
+        </w:rPr>
+      </w:pPr>
+      <w:r>
+        <w:rPr>
+          <w:rFonts w:hAnsiTheme="minorHAnsi" w:cstheme="minorHAnsi"/>
+          <w:sz w:val="24"/>
+          <w:lang w:val="pt-PT"/>
+        </w:rPr>
+        <w:t xml:space="preserve">Em primeiro lugar, o morador indica os dados da despesa ao sistema que se encarrega de os validar </w:t>
+      </w:r>
+      <w:r>
+        <w:rPr>
+          <w:rFonts w:hAnsiTheme="minorHAnsi" w:cstheme="minorHAnsi"/>
+          <w:sz w:val="24"/>
+          <w:lang w:val="pt-PT"/>
+        </w:rPr>
+        <w:t>e de apresentar o valor da mesma.</w:t>
+      </w:r>
+    </w:p>
+    <w:p>
+      <w:pPr>
+        <w:ind w:firstLine="360"/>
+        <w:jc w:val="both"/>
+        <w:rPr>
+          <w:rFonts w:hAnsiTheme="minorHAnsi" w:cstheme="minorHAnsi"/>
+          <w:sz w:val="24"/>
+          <w:lang w:val="pt-PT"/>
+        </w:rPr>
+      </w:pPr>
+      <w:r>
+        <w:rPr>
+          <w:rFonts w:hAnsiTheme="minorHAnsi" w:cstheme="minorHAnsi"/>
+          <w:sz w:val="24"/>
+          <w:lang w:val="pt-PT"/>
+        </w:rPr>
+        <w:t>Depois, o ator escolhe pagar a despesa, pelo que o sistema de encarrega de verificar o saldo da usa conta corrente, validar o pagamento, e decrementar o valor da despesa do saldo da conta do morador. Além disso, o sistema remove a despesa da lista de despesas por pagar do morador</w:t>
+      </w:r>
+      <w:r>
+        <w:rPr>
+          <w:rFonts w:hAnsiTheme="minorHAnsi" w:cstheme="minorHAnsi"/>
+          <w:sz w:val="24"/>
+          <w:lang w:val="pt-PT"/>
+        </w:rPr>
+        <w:t xml:space="preserve"> e adiciona-a à lista de despesas pagas. Por fim, informa o ator de que a sua despesa foi paga com sucesso.</w:t>
+      </w:r>
+    </w:p>
+    <w:p>
+      <w:pPr>
+        <w:ind w:firstLine="360"/>
+        <w:jc w:val="both"/>
+        <w:rPr>
+          <w:rFonts w:hAnsiTheme="minorHAnsi" w:cstheme="minorHAnsi"/>
+          <w:sz w:val="24"/>
+          <w:lang w:val="pt-PT"/>
+        </w:rPr>
+      </w:pPr>
+      <w:r>
+        <w:rPr>
+          <w:rFonts w:hAnsiTheme="minorHAnsi" w:cstheme="minorHAnsi"/>
+          <w:sz w:val="24"/>
+          <w:lang w:val="pt-PT"/>
+        </w:rPr>
+        <w:t>No entanto, quando o ator tenta pagar a sua despesa, pode ocorrer o caso em que não possui saldo suficiente na sua conta corrente. Nesta situação, o sistema limita-se a informar o ator do ocorrido.</w:t>
+      </w:r>
+    </w:p>
+    <w:p>
+      <w:pPr>
+        <w:pStyle w:val="PargrafodaLista"/>
+        <w:rPr>
+          <w:rFonts w:hAnsiTheme="minorHAnsi" w:cstheme="minorHAnsi"/>
           <w:sz w:val="28"/>
-          <w:lang w:val="pt-PT"/>
-        </w:rPr>
-      </w:pPr>
-      <w:r>
-        <w:rPr>
-          <w:rFonts w:hAnsiTheme="minorHAnsi" w:cstheme="minorHAnsi"/>
-          <w:sz w:val="28"/>
-          <w:lang w:val="pt-PT"/>
-        </w:rPr>
-        <w:t>Permite a um morado</w:t>
-      </w:r>
-      <w:r>
-        <w:rPr>
-          <w:rFonts w:hAnsiTheme="minorHAnsi" w:cstheme="minorHAnsi"/>
-          <w:sz w:val="28"/>
-          <w:lang w:val="pt-PT"/>
-        </w:rPr>
-        <w:t>r</w:t>
-      </w:r>
-      <w:r>
-        <w:rPr>
-          <w:rFonts w:hAnsiTheme="minorHAnsi" w:cstheme="minorHAnsi"/>
-          <w:sz w:val="28"/>
-          <w:lang w:val="pt-PT"/>
-        </w:rPr>
-        <w:t xml:space="preserve"> pagar uma despesa desde que esteja autenticado e tenha despesas por pagar.</w:t>
-      </w:r>
-    </w:p>
-    <w:p>
-      <w:pPr>
-        <w:ind w:firstLine="360"/>
-        <w:jc w:val="both"/>
-        <w:rPr>
-          <w:rFonts w:hAnsiTheme="minorHAnsi" w:cstheme="minorHAnsi"/>
-          <w:sz w:val="28"/>
-          <w:lang w:val="pt-PT"/>
-        </w:rPr>
-      </w:pPr>
-      <w:r>
-        <w:rPr>
-          <w:rFonts w:hAnsiTheme="minorHAnsi" w:cstheme="minorHAnsi"/>
-          <w:sz w:val="28"/>
-          <w:lang w:val="pt-PT"/>
-        </w:rPr>
-        <w:t xml:space="preserve">Em primeiro lugar, o morador indica os dados da despesa ao sistema que se encarrega de os validar </w:t>
-      </w:r>
-      <w:r>
-        <w:rPr>
-          <w:rFonts w:hAnsiTheme="minorHAnsi" w:cstheme="minorHAnsi"/>
-          <w:sz w:val="28"/>
-          <w:lang w:val="pt-PT"/>
-        </w:rPr>
-        <w:t>e de apresentar o valor da mesma.</w:t>
-      </w:r>
-    </w:p>
-    <w:p>
-      <w:pPr>
-        <w:ind w:firstLine="360"/>
-        <w:jc w:val="both"/>
-        <w:rPr>
-          <w:rFonts w:hAnsiTheme="minorHAnsi" w:cstheme="minorHAnsi"/>
-          <w:sz w:val="28"/>
-          <w:lang w:val="pt-PT"/>
-        </w:rPr>
-      </w:pPr>
-      <w:r>
-        <w:rPr>
-          <w:rFonts w:hAnsiTheme="minorHAnsi" w:cstheme="minorHAnsi"/>
-          <w:sz w:val="28"/>
-          <w:lang w:val="pt-PT"/>
-        </w:rPr>
-        <w:t>Depois, o ator escolhe pagar a despesa, pelo que o sistema de encarrega de verificar o saldo da usa conta corrente, validar o pagamento, e decrementar o valor da despesa do saldo da conta do morador. Além disso, o sistema remove a despesa da lista de despesas por pagar do morador</w:t>
-      </w:r>
-      <w:r>
-        <w:rPr>
-          <w:rFonts w:hAnsiTheme="minorHAnsi" w:cstheme="minorHAnsi"/>
-          <w:sz w:val="28"/>
-          <w:lang w:val="pt-PT"/>
-        </w:rPr>
-        <w:t xml:space="preserve"> e adiciona-a à lista de despesas pagas. Por fim, informa o ator de que a sua despesa foi paga com sucesso.</w:t>
-      </w:r>
-    </w:p>
-    <w:p>
-      <w:pPr>
-        <w:ind w:firstLine="360"/>
-        <w:jc w:val="both"/>
-        <w:rPr>
-          <w:rFonts w:hAnsiTheme="minorHAnsi" w:cstheme="minorHAnsi"/>
-          <w:sz w:val="28"/>
-          <w:lang w:val="pt-PT"/>
-        </w:rPr>
-      </w:pPr>
-      <w:r>
-        <w:rPr>
-          <w:rFonts w:hAnsiTheme="minorHAnsi" w:cstheme="minorHAnsi"/>
-          <w:sz w:val="28"/>
-          <w:lang w:val="pt-PT"/>
-        </w:rPr>
-        <w:lastRenderedPageBreak/>
-        <w:t>No entanto, quando o ator tenta pagar a sua despesa, pode ocorrer o caso em que não possui saldo suficiente na sua conta corrente. Nesta situação, o sistema limita-se a informar o ator do ocorrido.</w:t>
-      </w:r>
-    </w:p>
-    <w:p>
-      <w:pPr>
-        <w:pStyle w:val="PargrafodaLista"/>
-        <w:rPr>
-          <w:rFonts w:hAnsiTheme="minorHAnsi" w:cstheme="minorHAnsi"/>
-          <w:sz w:val="32"/>
           <w:lang w:val="pt-PT"/>
         </w:rPr>
       </w:pPr>
@@ -347,7 +324,7 @@
         <w:rPr>
           <w:rFonts w:hAnsiTheme="minorHAnsi" w:cstheme="minorHAnsi"/>
           <w:b/>
-          <w:sz w:val="32"/>
+          <w:sz w:val="28"/>
           <w:lang w:val="pt-PT"/>
         </w:rPr>
       </w:pPr>
@@ -355,7 +332,7 @@
         <w:rPr>
           <w:rFonts w:hAnsiTheme="minorHAnsi" w:cstheme="minorHAnsi"/>
           <w:b/>
-          <w:sz w:val="32"/>
+          <w:sz w:val="28"/>
           <w:lang w:val="pt-PT"/>
         </w:rPr>
         <w:t>Adicionar despesa recorrente</w:t>
@@ -367,14 +344,14 @@
         <w:jc w:val="both"/>
         <w:rPr>
           <w:rFonts w:hAnsiTheme="minorHAnsi" w:cstheme="minorHAnsi"/>
-          <w:sz w:val="28"/>
-          <w:lang w:val="pt-PT"/>
-        </w:rPr>
-      </w:pPr>
-      <w:r>
-        <w:rPr>
-          <w:rFonts w:hAnsiTheme="minorHAnsi" w:cstheme="minorHAnsi"/>
-          <w:sz w:val="28"/>
+          <w:sz w:val="24"/>
+          <w:lang w:val="pt-PT"/>
+        </w:rPr>
+      </w:pPr>
+      <w:r>
+        <w:rPr>
+          <w:rFonts w:hAnsiTheme="minorHAnsi" w:cstheme="minorHAnsi"/>
+          <w:sz w:val="24"/>
           <w:lang w:val="pt-PT"/>
         </w:rPr>
         <w:t>Este use case refere-se à possibilidade de ser adicionada uma despesa recorrente por parte de um administrador. Para isso, o administrador</w:t>
@@ -382,23 +359,24 @@
       <w:r>
         <w:rPr>
           <w:rFonts w:hAnsiTheme="minorHAnsi" w:cstheme="minorHAnsi"/>
-          <w:sz w:val="28"/>
-          <w:lang w:val="pt-PT"/>
-        </w:rPr>
-        <w:t xml:space="preserve"> </w:t>
-      </w:r>
-      <w:r>
-        <w:rPr>
-          <w:rFonts w:hAnsiTheme="minorHAnsi" w:cstheme="minorHAnsi"/>
-          <w:sz w:val="28"/>
-          <w:lang w:val="pt-PT"/>
-        </w:rPr>
-        <w:t>– que tanto pode ser o senhorio como também um morador que tenha permissões de administração do sistema –,</w:t>
-      </w:r>
-      <w:r>
-        <w:rPr>
-          <w:rFonts w:hAnsiTheme="minorHAnsi" w:cstheme="minorHAnsi"/>
-          <w:sz w:val="28"/>
+          <w:sz w:val="24"/>
+          <w:lang w:val="pt-PT"/>
+        </w:rPr>
+        <w:t xml:space="preserve"> – que tanto pode ser o </w:t>
+      </w:r>
+      <w:r>
+        <w:rPr>
+          <w:rFonts w:hAnsiTheme="minorHAnsi" w:cstheme="minorHAnsi"/>
+          <w:sz w:val="24"/>
+          <w:lang w:val="pt-PT"/>
+        </w:rPr>
+        <w:lastRenderedPageBreak/>
+        <w:t>senhorio como também um morador que tenha permissões de administração do sistema –,</w:t>
+      </w:r>
+      <w:r>
+        <w:rPr>
+          <w:rFonts w:hAnsiTheme="minorHAnsi" w:cstheme="minorHAnsi"/>
+          <w:sz w:val="24"/>
           <w:lang w:val="pt-PT"/>
         </w:rPr>
         <w:t xml:space="preserve"> apenas tem de estar autenticado no sistema.</w:t>
@@ -410,14 +388,14 @@
         <w:jc w:val="both"/>
         <w:rPr>
           <w:rFonts w:hAnsiTheme="minorHAnsi" w:cstheme="minorHAnsi"/>
-          <w:sz w:val="28"/>
-          <w:lang w:val="pt-PT"/>
-        </w:rPr>
-      </w:pPr>
-      <w:r>
-        <w:rPr>
-          <w:rFonts w:hAnsiTheme="minorHAnsi" w:cstheme="minorHAnsi"/>
-          <w:sz w:val="28"/>
+          <w:sz w:val="24"/>
+          <w:lang w:val="pt-PT"/>
+        </w:rPr>
+      </w:pPr>
+      <w:r>
+        <w:rPr>
+          <w:rFonts w:hAnsiTheme="minorHAnsi" w:cstheme="minorHAnsi"/>
+          <w:sz w:val="24"/>
           <w:lang w:val="pt-PT"/>
         </w:rPr>
         <w:t xml:space="preserve">Em primeiro lugar, o ator fornece o valor, o nome, o tipo e a periodicidade da despesa, para além de fornecer a lista dos moradores que devem estar encarregues de pagar a mesma. De seguida, o sistema valida a lista dos moradores e regista a despesa para cada morador, indicando que a </w:t>
@@ -425,7 +403,7 @@
       <w:r>
         <w:rPr>
           <w:rFonts w:hAnsiTheme="minorHAnsi" w:cstheme="minorHAnsi"/>
-          <w:sz w:val="28"/>
+          <w:sz w:val="24"/>
           <w:lang w:val="pt-PT"/>
         </w:rPr>
         <w:t xml:space="preserve">despesa foi registada </w:t>
@@ -433,7 +411,7 @@
       <w:r>
         <w:rPr>
           <w:rFonts w:hAnsiTheme="minorHAnsi" w:cstheme="minorHAnsi"/>
-          <w:sz w:val="28"/>
+          <w:sz w:val="24"/>
           <w:lang w:val="pt-PT"/>
         </w:rPr>
         <w:t>com sucesso.</w:t>
@@ -445,14 +423,14 @@
         <w:jc w:val="both"/>
         <w:rPr>
           <w:rFonts w:hAnsiTheme="minorHAnsi" w:cstheme="minorHAnsi"/>
-          <w:sz w:val="28"/>
-          <w:lang w:val="pt-PT"/>
-        </w:rPr>
-      </w:pPr>
-      <w:r>
-        <w:rPr>
-          <w:rFonts w:hAnsiTheme="minorHAnsi" w:cstheme="minorHAnsi"/>
-          <w:sz w:val="28"/>
+          <w:sz w:val="24"/>
+          <w:lang w:val="pt-PT"/>
+        </w:rPr>
+      </w:pPr>
+      <w:r>
+        <w:rPr>
+          <w:rFonts w:hAnsiTheme="minorHAnsi" w:cstheme="minorHAnsi"/>
+          <w:sz w:val="24"/>
           <w:lang w:val="pt-PT"/>
         </w:rPr>
         <w:t>No entanto, pode ocorrer o facto de que algum dos moradores indicados pelo ator não existam no sistema. Neste caso, o morador apenas se encarrega de informar o ator e de o fazer regressar ao passo anterior onde terá oportunidade de voltar a inserir a lista de moradores abrangidos.</w:t>
@@ -464,7 +442,7 @@
         <w:jc w:val="both"/>
         <w:rPr>
           <w:rFonts w:hAnsiTheme="minorHAnsi" w:cstheme="minorHAnsi"/>
-          <w:sz w:val="28"/>
+          <w:sz w:val="24"/>
           <w:lang w:val="pt-PT"/>
         </w:rPr>
       </w:pPr>
@@ -480,7 +458,7 @@
         <w:rPr>
           <w:rFonts w:hAnsiTheme="minorHAnsi" w:cstheme="minorHAnsi"/>
           <w:b/>
-          <w:sz w:val="32"/>
+          <w:sz w:val="28"/>
           <w:lang w:val="pt-PT"/>
         </w:rPr>
       </w:pPr>
@@ -488,7 +466,7 @@
         <w:rPr>
           <w:rFonts w:hAnsiTheme="minorHAnsi" w:cstheme="minorHAnsi"/>
           <w:b/>
-          <w:sz w:val="32"/>
+          <w:sz w:val="28"/>
           <w:lang w:val="pt-PT"/>
         </w:rPr>
         <w:t>Adicionar despesa extraordinária</w:t>
@@ -500,76 +478,26 @@
         <w:jc w:val="both"/>
         <w:rPr>
           <w:rFonts w:hAnsiTheme="minorHAnsi" w:cstheme="minorHAnsi"/>
-          <w:sz w:val="28"/>
-          <w:lang w:val="pt-PT"/>
-        </w:rPr>
-      </w:pPr>
-      <w:r>
-        <w:rPr>
-          <w:rFonts w:hAnsiTheme="minorHAnsi" w:cstheme="minorHAnsi"/>
-          <w:sz w:val="28"/>
-          <w:lang w:val="pt-PT"/>
-        </w:rPr>
-        <w:t xml:space="preserve">Este use case refere-se à possibilidade de ser adicionada uma despesa </w:t>
-      </w:r>
-      <w:r>
-        <w:rPr>
-          <w:rFonts w:hAnsiTheme="minorHAnsi" w:cstheme="minorHAnsi"/>
-          <w:sz w:val="28"/>
-          <w:lang w:val="pt-PT"/>
-        </w:rPr>
-        <w:t>extraordinária</w:t>
-      </w:r>
-      <w:r>
-        <w:rPr>
-          <w:rFonts w:hAnsiTheme="minorHAnsi" w:cstheme="minorHAnsi"/>
-          <w:sz w:val="28"/>
-          <w:lang w:val="pt-PT"/>
-        </w:rPr>
-        <w:t xml:space="preserve"> por parte de um administrador. Para isso, o administrador</w:t>
-      </w:r>
-      <w:r>
-        <w:rPr>
-          <w:rFonts w:hAnsiTheme="minorHAnsi" w:cstheme="minorHAnsi"/>
-          <w:sz w:val="28"/>
-          <w:lang w:val="pt-PT"/>
-        </w:rPr>
-        <w:t xml:space="preserve"> – que tanto pode ser o senhorio como também um morador que tenha permissões de administração do sistema </w:t>
-      </w:r>
-      <w:r>
-        <w:rPr>
-          <w:rFonts w:hAnsiTheme="minorHAnsi" w:cstheme="minorHAnsi"/>
-          <w:sz w:val="28"/>
-          <w:lang w:val="pt-PT"/>
-        </w:rPr>
-        <w:t>–</w:t>
-      </w:r>
-      <w:r>
-        <w:rPr>
-          <w:rFonts w:hAnsiTheme="minorHAnsi" w:cstheme="minorHAnsi"/>
-          <w:sz w:val="28"/>
-          <w:lang w:val="pt-PT"/>
-        </w:rPr>
-        <w:t xml:space="preserve">, </w:t>
-      </w:r>
-      <w:r>
-        <w:rPr>
-          <w:rFonts w:hAnsiTheme="minorHAnsi" w:cstheme="minorHAnsi"/>
-          <w:sz w:val="28"/>
-          <w:lang w:val="pt-PT"/>
-        </w:rPr>
-        <w:t xml:space="preserve">apenas tem </w:t>
-      </w:r>
-      <w:r>
-        <w:rPr>
-          <w:rFonts w:hAnsiTheme="minorHAnsi" w:cstheme="minorHAnsi"/>
-          <w:sz w:val="28"/>
+          <w:sz w:val="24"/>
+          <w:lang w:val="pt-PT"/>
+        </w:rPr>
+      </w:pPr>
+      <w:r>
+        <w:rPr>
+          <w:rFonts w:hAnsiTheme="minorHAnsi" w:cstheme="minorHAnsi"/>
+          <w:sz w:val="24"/>
+          <w:lang w:val="pt-PT"/>
+        </w:rPr>
+        <w:t xml:space="preserve">Este use case refere-se à possibilidade de ser adicionada uma despesa extraordinária por parte de um administrador. Para isso, o administrador – que tanto pode ser o senhorio como também um morador que tenha permissões de administração do sistema –, apenas tem </w:t>
+      </w:r>
+      <w:r>
+        <w:rPr>
+          <w:rFonts w:hAnsiTheme="minorHAnsi" w:cstheme="minorHAnsi"/>
+          <w:sz w:val="24"/>
           <w:lang w:val="pt-PT"/>
         </w:rPr>
         <w:t>de estar autenticado no sistema.</w:t>
       </w:r>
-      <w:bookmarkStart w:id="0" w:name="_GoBack"/>
-      <w:bookmarkEnd w:id="0"/>
     </w:p>
     <w:p>
       <w:pPr>
@@ -577,49 +505,17 @@
         <w:jc w:val="both"/>
         <w:rPr>
           <w:rFonts w:hAnsiTheme="minorHAnsi" w:cstheme="minorHAnsi"/>
-          <w:sz w:val="28"/>
-          <w:lang w:val="pt-PT"/>
-        </w:rPr>
-      </w:pPr>
-      <w:r>
-        <w:rPr>
-          <w:rFonts w:hAnsiTheme="minorHAnsi" w:cstheme="minorHAnsi"/>
-          <w:sz w:val="28"/>
-          <w:lang w:val="pt-PT"/>
-        </w:rPr>
-        <w:t>Em primeiro lugar, o ator fornece o va</w:t>
-      </w:r>
-      <w:r>
-        <w:rPr>
-          <w:rFonts w:hAnsiTheme="minorHAnsi" w:cstheme="minorHAnsi"/>
-          <w:sz w:val="28"/>
-          <w:lang w:val="pt-PT"/>
-        </w:rPr>
-        <w:t xml:space="preserve">lor e </w:t>
-      </w:r>
-      <w:r>
-        <w:rPr>
-          <w:rFonts w:hAnsiTheme="minorHAnsi" w:cstheme="minorHAnsi"/>
-          <w:sz w:val="28"/>
-          <w:lang w:val="pt-PT"/>
-        </w:rPr>
-        <w:t xml:space="preserve">o nome </w:t>
-      </w:r>
-      <w:r>
-        <w:rPr>
-          <w:rFonts w:hAnsiTheme="minorHAnsi" w:cstheme="minorHAnsi"/>
-          <w:sz w:val="28"/>
-          <w:lang w:val="pt-PT"/>
-        </w:rPr>
-        <w:t xml:space="preserve">da despesa, bem como </w:t>
-      </w:r>
-      <w:r>
-        <w:rPr>
-          <w:rFonts w:hAnsiTheme="minorHAnsi" w:cstheme="minorHAnsi"/>
-          <w:sz w:val="28"/>
-          <w:lang w:val="pt-PT"/>
-        </w:rPr>
-        <w:t>a lista dos moradores que devem estar encarregues de pagar a mesma. De seguida, o sistema valida a lista dos moradores e regista a despesa para cada morador, indicando que a despesa foi registada com sucesso.</w:t>
+          <w:sz w:val="24"/>
+          <w:lang w:val="pt-PT"/>
+        </w:rPr>
+      </w:pPr>
+      <w:r>
+        <w:rPr>
+          <w:rFonts w:hAnsiTheme="minorHAnsi" w:cstheme="minorHAnsi"/>
+          <w:sz w:val="24"/>
+          <w:lang w:val="pt-PT"/>
+        </w:rPr>
+        <w:t>Em primeiro lugar, o ator fornece o valor e o nome da despesa, bem como a lista dos moradores que devem estar encarregues de pagar a mesma. De seguida, o sistema valida a lista dos moradores e regista a despesa para cada morador, indicando que a despesa foi registada com sucesso.</w:t>
       </w:r>
     </w:p>
     <w:p>
@@ -628,26 +524,17 @@
         <w:jc w:val="both"/>
         <w:rPr>
           <w:rFonts w:hAnsiTheme="minorHAnsi" w:cstheme="minorHAnsi"/>
-          <w:sz w:val="28"/>
-          <w:lang w:val="pt-PT"/>
-        </w:rPr>
-      </w:pPr>
-      <w:r>
-        <w:rPr>
-          <w:rFonts w:hAnsiTheme="minorHAnsi" w:cstheme="minorHAnsi"/>
-          <w:sz w:val="28"/>
-          <w:lang w:val="pt-PT"/>
-        </w:rPr>
-        <w:t xml:space="preserve">No entanto, pode ocorrer o facto de que algum dos moradores indicados pelo ator não existam no sistema. Neste caso, o morador apenas se </w:t>
-      </w:r>
-      <w:r>
-        <w:rPr>
-          <w:rFonts w:hAnsiTheme="minorHAnsi" w:cstheme="minorHAnsi"/>
-          <w:sz w:val="28"/>
-          <w:lang w:val="pt-PT"/>
-        </w:rPr>
-        <w:lastRenderedPageBreak/>
-        <w:t>encarrega de informar o ator e de o fazer regressar ao passo anterior onde terá oportunidade de voltar a inserir a lista de moradores abrangidos.</w:t>
+          <w:sz w:val="24"/>
+          <w:lang w:val="pt-PT"/>
+        </w:rPr>
+      </w:pPr>
+      <w:r>
+        <w:rPr>
+          <w:rFonts w:hAnsiTheme="minorHAnsi" w:cstheme="minorHAnsi"/>
+          <w:sz w:val="24"/>
+          <w:lang w:val="pt-PT"/>
+        </w:rPr>
+        <w:t>No entanto, pode ocorrer o facto de que algum dos moradores indicados pelo ator não existam no sistema. Neste caso, o morador apenas se encarrega de informar o ator e de o fazer regressar ao passo anterior onde terá oportunidade de voltar a inserir a lista de moradores abrangidos.</w:t>
       </w:r>
     </w:p>
     <w:p>

</xml_diff>